<commit_message>
modified content through clone
</commit_message>
<xml_diff>
--- a/content.docx
+++ b/content.docx
@@ -13,6 +13,12 @@
       <w:proofErr w:type="spellEnd"/>
       <w:r>
         <w:t>.  It’s a simple, fast, and superb version control system</w:t>
+      </w:r>
+    </w:p>
+    <w:p/>
+    <w:p>
+      <w:r>
+        <w:t>Making change for purpose of demonstrating clone, fetch, and push</w:t>
       </w:r>
       <w:bookmarkStart w:id="0" w:name="_GoBack"/>
       <w:bookmarkEnd w:id="0"/>

</xml_diff>

<commit_message>
Making change to GUI version of workbench
</commit_message>
<xml_diff>
--- a/content.docx
+++ b/content.docx
@@ -19,6 +19,12 @@
     <w:p>
       <w:r>
         <w:t>Making change for purpose of demonstrating clone, fetch, and push</w:t>
+      </w:r>
+    </w:p>
+    <w:p/>
+    <w:p>
+      <w:r>
+        <w:t>One more change, one more time</w:t>
       </w:r>
       <w:bookmarkStart w:id="0" w:name="_GoBack"/>
       <w:bookmarkEnd w:id="0"/>

</xml_diff>

<commit_message>
play it again sam
</commit_message>
<xml_diff>
--- a/content.docx
+++ b/content.docx
@@ -25,6 +25,12 @@
     <w:p>
       <w:r>
         <w:t>One more change, one more time</w:t>
+      </w:r>
+    </w:p>
+    <w:p/>
+    <w:p>
+      <w:r>
+        <w:t>Do it again</w:t>
       </w:r>
       <w:bookmarkStart w:id="0" w:name="_GoBack"/>
       <w:bookmarkEnd w:id="0"/>

</xml_diff>